<commit_message>
He añadido los comentarios javadoc y organizado las carpetas
</commit_message>
<xml_diff>
--- a/MODELO ENTIDAD RELACION.docx
+++ b/MODELO ENTIDAD RELACION.docx
@@ -8,6 +8,171 @@
           <w:noProof/>
         </w:rPr>
       </w:pPr>
+      <w:r>
+        <w:rPr>
+          <w:noProof/>
+        </w:rPr>
+        <mc:AlternateContent>
+          <mc:Choice Requires="wps">
+            <w:drawing>
+              <wp:anchor distT="0" distB="0" distL="114300" distR="114300" simplePos="0" relativeHeight="251659264" behindDoc="0" locked="0" layoutInCell="1" allowOverlap="1" wp14:anchorId="5E8B9860" wp14:editId="4EE87834">
+                <wp:simplePos x="0" y="0"/>
+                <wp:positionH relativeFrom="margin">
+                  <wp:posOffset>-226694</wp:posOffset>
+                </wp:positionH>
+                <wp:positionV relativeFrom="paragraph">
+                  <wp:posOffset>335915</wp:posOffset>
+                </wp:positionV>
+                <wp:extent cx="1733550" cy="2184400"/>
+                <wp:effectExtent l="0" t="0" r="19050" b="25400"/>
+                <wp:wrapNone/>
+                <wp:docPr id="617451791" name="Elipse 1"/>
+                <wp:cNvGraphicFramePr/>
+                <a:graphic xmlns:a="http://schemas.openxmlformats.org/drawingml/2006/main">
+                  <a:graphicData uri="http://schemas.microsoft.com/office/word/2010/wordprocessingShape">
+                    <wps:wsp>
+                      <wps:cNvSpPr/>
+                      <wps:spPr>
+                        <a:xfrm>
+                          <a:off x="0" y="0"/>
+                          <a:ext cx="1733550" cy="2184400"/>
+                        </a:xfrm>
+                        <a:prstGeom prst="ellipse">
+                          <a:avLst/>
+                        </a:prstGeom>
+                      </wps:spPr>
+                      <wps:style>
+                        <a:lnRef idx="2">
+                          <a:schemeClr val="accent1">
+                            <a:shade val="15000"/>
+                          </a:schemeClr>
+                        </a:lnRef>
+                        <a:fillRef idx="1">
+                          <a:schemeClr val="accent1"/>
+                        </a:fillRef>
+                        <a:effectRef idx="0">
+                          <a:schemeClr val="accent1"/>
+                        </a:effectRef>
+                        <a:fontRef idx="minor">
+                          <a:schemeClr val="lt1"/>
+                        </a:fontRef>
+                      </wps:style>
+                      <wps:txbx>
+                        <w:txbxContent>
+                          <w:p>
+                            <w:pPr>
+                              <w:jc w:val="center"/>
+                            </w:pPr>
+                            <w:proofErr w:type="spellStart"/>
+                            <w:r>
+                              <w:t>IdCompra</w:t>
+                            </w:r>
+                            <w:proofErr w:type="spellEnd"/>
+                          </w:p>
+                          <w:p>
+                            <w:pPr>
+                              <w:jc w:val="center"/>
+                            </w:pPr>
+                            <w:proofErr w:type="spellStart"/>
+                            <w:r>
+                              <w:t>PrecioTotal</w:t>
+                            </w:r>
+                            <w:proofErr w:type="spellEnd"/>
+                          </w:p>
+                          <w:p>
+                            <w:pPr>
+                              <w:jc w:val="center"/>
+                            </w:pPr>
+                            <w:proofErr w:type="spellStart"/>
+                            <w:r>
+                              <w:t>UserC</w:t>
+                            </w:r>
+                            <w:proofErr w:type="spellEnd"/>
+                          </w:p>
+                          <w:p>
+                            <w:pPr>
+                              <w:jc w:val="center"/>
+                            </w:pPr>
+                            <w:proofErr w:type="spellStart"/>
+                            <w:r>
+                              <w:t>Componentes_comprados</w:t>
+                            </w:r>
+                            <w:proofErr w:type="spellEnd"/>
+                          </w:p>
+                        </w:txbxContent>
+                      </wps:txbx>
+                      <wps:bodyPr rot="0" spcFirstLastPara="0" vertOverflow="overflow" horzOverflow="overflow" vert="horz" wrap="square" lIns="91440" tIns="45720" rIns="91440" bIns="45720" numCol="1" spcCol="0" rtlCol="0" fromWordArt="0" anchor="ctr" anchorCtr="0" forceAA="0" compatLnSpc="1">
+                        <a:prstTxWarp prst="textNoShape">
+                          <a:avLst/>
+                        </a:prstTxWarp>
+                        <a:noAutofit/>
+                      </wps:bodyPr>
+                    </wps:wsp>
+                  </a:graphicData>
+                </a:graphic>
+                <wp14:sizeRelH relativeFrom="margin">
+                  <wp14:pctWidth>0</wp14:pctWidth>
+                </wp14:sizeRelH>
+                <wp14:sizeRelV relativeFrom="margin">
+                  <wp14:pctHeight>0</wp14:pctHeight>
+                </wp14:sizeRelV>
+              </wp:anchor>
+            </w:drawing>
+          </mc:Choice>
+          <mc:Fallback>
+            <w:pict>
+              <v:oval w14:anchorId="5E8B9860" id="Elipse 1" o:spid="_x0000_s1026" style="position:absolute;margin-left:-17.85pt;margin-top:26.45pt;width:136.5pt;height:172pt;z-index:251659264;visibility:visible;mso-wrap-style:square;mso-width-percent:0;mso-height-percent:0;mso-wrap-distance-left:9pt;mso-wrap-distance-top:0;mso-wrap-distance-right:9pt;mso-wrap-distance-bottom:0;mso-position-horizontal:absolute;mso-position-horizontal-relative:margin;mso-position-vertical:absolute;mso-position-vertical-relative:text;mso-width-percent:0;mso-height-percent:0;mso-width-relative:margin;mso-height-relative:margin;v-text-anchor:middle" o:gfxdata="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" fillcolor="#156082 [3204]" strokecolor="#030e13 [484]" strokeweight="1pt">
+                <v:stroke joinstyle="miter"/>
+                <v:textbox>
+                  <w:txbxContent>
+                    <w:p>
+                      <w:pPr>
+                        <w:jc w:val="center"/>
+                      </w:pPr>
+                      <w:proofErr w:type="spellStart"/>
+                      <w:r>
+                        <w:t>IdCompra</w:t>
+                      </w:r>
+                      <w:proofErr w:type="spellEnd"/>
+                    </w:p>
+                    <w:p>
+                      <w:pPr>
+                        <w:jc w:val="center"/>
+                      </w:pPr>
+                      <w:proofErr w:type="spellStart"/>
+                      <w:r>
+                        <w:t>PrecioTotal</w:t>
+                      </w:r>
+                      <w:proofErr w:type="spellEnd"/>
+                    </w:p>
+                    <w:p>
+                      <w:pPr>
+                        <w:jc w:val="center"/>
+                      </w:pPr>
+                      <w:proofErr w:type="spellStart"/>
+                      <w:r>
+                        <w:t>UserC</w:t>
+                      </w:r>
+                      <w:proofErr w:type="spellEnd"/>
+                    </w:p>
+                    <w:p>
+                      <w:pPr>
+                        <w:jc w:val="center"/>
+                      </w:pPr>
+                      <w:proofErr w:type="spellStart"/>
+                      <w:r>
+                        <w:t>Componentes_comprados</w:t>
+                      </w:r>
+                      <w:proofErr w:type="spellEnd"/>
+                    </w:p>
+                  </w:txbxContent>
+                </v:textbox>
+                <w10:wrap anchorx="margin"/>
+              </v:oval>
+            </w:pict>
+          </mc:Fallback>
+        </mc:AlternateContent>
+      </w:r>
       <w:r>
         <w:rPr>
           <w:noProof/>
@@ -141,7 +306,7 @@
           </mc:Choice>
           <mc:Fallback>
             <w:pict>
-              <v:oval w14:anchorId="3A68245D" id="Elipse 1" o:spid="_x0000_s1026" style="position:absolute;margin-left:118.5pt;margin-top:.65pt;width:169.7pt;height:229.7pt;z-index:251661312;visibility:visible;mso-wrap-style:square;mso-width-percent:0;mso-height-percent:0;mso-wrap-distance-left:9pt;mso-wrap-distance-top:0;mso-wrap-distance-right:9pt;mso-wrap-distance-bottom:0;mso-position-horizontal:right;mso-position-horizontal-relative:page;mso-position-vertical:absolute;mso-position-vertical-relative:text;mso-width-percent:0;mso-height-percent:0;mso-width-relative:margin;mso-height-relative:margin;v-text-anchor:middle" o:gfxdata="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" fillcolor="#156082 [3204]" strokecolor="#030e13 [484]" strokeweight="1pt">
+              <v:oval w14:anchorId="3A68245D" id="_x0000_s1027" style="position:absolute;margin-left:118.5pt;margin-top:.65pt;width:169.7pt;height:229.7pt;z-index:251661312;visibility:visible;mso-wrap-style:square;mso-width-percent:0;mso-height-percent:0;mso-wrap-distance-left:9pt;mso-wrap-distance-top:0;mso-wrap-distance-right:9pt;mso-wrap-distance-bottom:0;mso-position-horizontal:right;mso-position-horizontal-relative:page;mso-position-vertical:absolute;mso-position-vertical-relative:text;mso-width-percent:0;mso-height-percent:0;mso-width-relative:margin;mso-height-relative:margin;v-text-anchor:middle" o:gfxdata="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" fillcolor="#156082 [3204]" strokecolor="#030e13 [484]" strokeweight="1pt">
                 <v:stroke joinstyle="miter"/>
                 <v:textbox>
                   <w:txbxContent>
@@ -362,7 +527,7 @@
           </mc:Choice>
           <mc:Fallback>
             <w:pict>
-              <v:oval w14:anchorId="3ED211C7" id="Elipse 10" o:spid="_x0000_s1027" style="position:absolute;margin-left:506.85pt;margin-top:221.7pt;width:142.3pt;height:77.15pt;z-index:251676672;visibility:visible;mso-wrap-style:square;mso-wrap-distance-left:9pt;mso-wrap-distance-top:0;mso-wrap-distance-right:9pt;mso-wrap-distance-bottom:0;mso-position-horizontal:absolute;mso-position-horizontal-relative:text;mso-position-vertical:absolute;mso-position-vertical-relative:text;v-text-anchor:middle" o:gfxdata="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" fillcolor="#156082 [3204]" strokecolor="#030e13 [484]" strokeweight="1pt">
+              <v:oval w14:anchorId="3ED211C7" id="Elipse 10" o:spid="_x0000_s1028" style="position:absolute;margin-left:506.85pt;margin-top:221.7pt;width:142.3pt;height:77.15pt;z-index:251676672;visibility:visible;mso-wrap-style:square;mso-wrap-distance-left:9pt;mso-wrap-distance-top:0;mso-wrap-distance-right:9pt;mso-wrap-distance-bottom:0;mso-position-horizontal:absolute;mso-position-horizontal-relative:text;mso-position-vertical:absolute;mso-position-vertical-relative:text;v-text-anchor:middle" o:gfxdata="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" fillcolor="#156082 [3204]" strokecolor="#030e13 [484]" strokeweight="1pt">
                 <v:stroke joinstyle="miter"/>
                 <v:textbox>
                   <w:txbxContent>
@@ -642,215 +807,7 @@
         <mc:AlternateContent>
           <mc:Choice Requires="wps">
             <w:drawing>
-              <wp:anchor distT="0" distB="0" distL="114300" distR="114300" simplePos="0" relativeHeight="251671552" behindDoc="0" locked="0" layoutInCell="1" allowOverlap="1" wp14:anchorId="1A3BAA52" wp14:editId="650FFC1F">
-                <wp:simplePos x="0" y="0"/>
-                <wp:positionH relativeFrom="column">
-                  <wp:posOffset>1582148</wp:posOffset>
-                </wp:positionH>
-                <wp:positionV relativeFrom="paragraph">
-                  <wp:posOffset>1629229</wp:posOffset>
-                </wp:positionV>
-                <wp:extent cx="587828" cy="21227"/>
-                <wp:effectExtent l="0" t="0" r="22225" b="36195"/>
-                <wp:wrapNone/>
-                <wp:docPr id="678288955" name="Conector recto 5"/>
-                <wp:cNvGraphicFramePr/>
-                <a:graphic xmlns:a="http://schemas.openxmlformats.org/drawingml/2006/main">
-                  <a:graphicData uri="http://schemas.microsoft.com/office/word/2010/wordprocessingShape">
-                    <wps:wsp>
-                      <wps:cNvCnPr/>
-                      <wps:spPr>
-                        <a:xfrm>
-                          <a:off x="0" y="0"/>
-                          <a:ext cx="587828" cy="21227"/>
-                        </a:xfrm>
-                        <a:prstGeom prst="line">
-                          <a:avLst/>
-                        </a:prstGeom>
-                      </wps:spPr>
-                      <wps:style>
-                        <a:lnRef idx="1">
-                          <a:schemeClr val="accent1"/>
-                        </a:lnRef>
-                        <a:fillRef idx="0">
-                          <a:schemeClr val="accent1"/>
-                        </a:fillRef>
-                        <a:effectRef idx="0">
-                          <a:schemeClr val="accent1"/>
-                        </a:effectRef>
-                        <a:fontRef idx="minor">
-                          <a:schemeClr val="tx1"/>
-                        </a:fontRef>
-                      </wps:style>
-                      <wps:bodyPr/>
-                    </wps:wsp>
-                  </a:graphicData>
-                </a:graphic>
-              </wp:anchor>
-            </w:drawing>
-          </mc:Choice>
-          <mc:Fallback>
-            <w:pict>
-              <v:line w14:anchorId="5C1D3E28" id="Conector recto 5" o:spid="_x0000_s1026" style="position:absolute;z-index:251671552;visibility:visible;mso-wrap-style:square;mso-wrap-distance-left:9pt;mso-wrap-distance-top:0;mso-wrap-distance-right:9pt;mso-wrap-distance-bottom:0;mso-position-horizontal:absolute;mso-position-horizontal-relative:text;mso-position-vertical:absolute;mso-position-vertical-relative:text" from="124.6pt,128.3pt" to="170.9pt,129.95pt" o:gfxdata="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" strokecolor="#156082 [3204]" strokeweight=".5pt">
-                <v:stroke joinstyle="miter"/>
-              </v:line>
-            </w:pict>
-          </mc:Fallback>
-        </mc:AlternateContent>
-      </w:r>
-      <w:r>
-        <w:rPr>
-          <w:noProof/>
-        </w:rPr>
-        <mc:AlternateContent>
-          <mc:Choice Requires="wps">
-            <w:drawing>
-              <wp:anchor distT="0" distB="0" distL="114300" distR="114300" simplePos="0" relativeHeight="251659264" behindDoc="0" locked="0" layoutInCell="1" allowOverlap="1" wp14:anchorId="5E8B9860" wp14:editId="7F54FA4E">
-                <wp:simplePos x="0" y="0"/>
-                <wp:positionH relativeFrom="margin">
-                  <wp:posOffset>-228691</wp:posOffset>
-                </wp:positionH>
-                <wp:positionV relativeFrom="paragraph">
-                  <wp:posOffset>337276</wp:posOffset>
-                </wp:positionV>
-                <wp:extent cx="1839595" cy="2013585"/>
-                <wp:effectExtent l="0" t="0" r="27305" b="24765"/>
-                <wp:wrapNone/>
-                <wp:docPr id="617451791" name="Elipse 1"/>
-                <wp:cNvGraphicFramePr/>
-                <a:graphic xmlns:a="http://schemas.openxmlformats.org/drawingml/2006/main">
-                  <a:graphicData uri="http://schemas.microsoft.com/office/word/2010/wordprocessingShape">
-                    <wps:wsp>
-                      <wps:cNvSpPr/>
-                      <wps:spPr>
-                        <a:xfrm>
-                          <a:off x="0" y="0"/>
-                          <a:ext cx="1839595" cy="2013585"/>
-                        </a:xfrm>
-                        <a:prstGeom prst="ellipse">
-                          <a:avLst/>
-                        </a:prstGeom>
-                      </wps:spPr>
-                      <wps:style>
-                        <a:lnRef idx="2">
-                          <a:schemeClr val="accent1">
-                            <a:shade val="15000"/>
-                          </a:schemeClr>
-                        </a:lnRef>
-                        <a:fillRef idx="1">
-                          <a:schemeClr val="accent1"/>
-                        </a:fillRef>
-                        <a:effectRef idx="0">
-                          <a:schemeClr val="accent1"/>
-                        </a:effectRef>
-                        <a:fontRef idx="minor">
-                          <a:schemeClr val="lt1"/>
-                        </a:fontRef>
-                      </wps:style>
-                      <wps:txbx>
-                        <w:txbxContent>
-                          <w:p>
-                            <w:pPr>
-                              <w:jc w:val="center"/>
-                            </w:pPr>
-                            <w:proofErr w:type="spellStart"/>
-                            <w:r>
-                              <w:t>IdCompra</w:t>
-                            </w:r>
-                            <w:proofErr w:type="spellEnd"/>
-                          </w:p>
-                          <w:p>
-                            <w:pPr>
-                              <w:jc w:val="center"/>
-                            </w:pPr>
-                            <w:proofErr w:type="spellStart"/>
-                            <w:r>
-                              <w:t>PrecioTotal</w:t>
-                            </w:r>
-                            <w:proofErr w:type="spellEnd"/>
-                          </w:p>
-                          <w:p>
-                            <w:pPr>
-                              <w:jc w:val="center"/>
-                            </w:pPr>
-                            <w:proofErr w:type="spellStart"/>
-                            <w:r>
-                              <w:t>UserC</w:t>
-                            </w:r>
-                            <w:proofErr w:type="spellEnd"/>
-                          </w:p>
-                        </w:txbxContent>
-                      </wps:txbx>
-                      <wps:bodyPr rot="0" spcFirstLastPara="0" vertOverflow="overflow" horzOverflow="overflow" vert="horz" wrap="square" lIns="91440" tIns="45720" rIns="91440" bIns="45720" numCol="1" spcCol="0" rtlCol="0" fromWordArt="0" anchor="ctr" anchorCtr="0" forceAA="0" compatLnSpc="1">
-                        <a:prstTxWarp prst="textNoShape">
-                          <a:avLst/>
-                        </a:prstTxWarp>
-                        <a:noAutofit/>
-                      </wps:bodyPr>
-                    </wps:wsp>
-                  </a:graphicData>
-                </a:graphic>
-                <wp14:sizeRelH relativeFrom="margin">
-                  <wp14:pctWidth>0</wp14:pctWidth>
-                </wp14:sizeRelH>
-                <wp14:sizeRelV relativeFrom="margin">
-                  <wp14:pctHeight>0</wp14:pctHeight>
-                </wp14:sizeRelV>
-              </wp:anchor>
-            </w:drawing>
-          </mc:Choice>
-          <mc:Fallback>
-            <w:pict>
-              <v:oval w14:anchorId="5E8B9860" id="_x0000_s1028" style="position:absolute;margin-left:-18pt;margin-top:26.55pt;width:144.85pt;height:158.55pt;z-index:251659264;visibility:visible;mso-wrap-style:square;mso-width-percent:0;mso-height-percent:0;mso-wrap-distance-left:9pt;mso-wrap-distance-top:0;mso-wrap-distance-right:9pt;mso-wrap-distance-bottom:0;mso-position-horizontal:absolute;mso-position-horizontal-relative:margin;mso-position-vertical:absolute;mso-position-vertical-relative:text;mso-width-percent:0;mso-height-percent:0;mso-width-relative:margin;mso-height-relative:margin;v-text-anchor:middle" o:gfxdata="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" fillcolor="#156082 [3204]" strokecolor="#030e13 [484]" strokeweight="1pt">
-                <v:stroke joinstyle="miter"/>
-                <v:textbox>
-                  <w:txbxContent>
-                    <w:p>
-                      <w:pPr>
-                        <w:jc w:val="center"/>
-                      </w:pPr>
-                      <w:proofErr w:type="spellStart"/>
-                      <w:r>
-                        <w:t>IdCompra</w:t>
-                      </w:r>
-                      <w:proofErr w:type="spellEnd"/>
-                    </w:p>
-                    <w:p>
-                      <w:pPr>
-                        <w:jc w:val="center"/>
-                      </w:pPr>
-                      <w:proofErr w:type="spellStart"/>
-                      <w:r>
-                        <w:t>PrecioTotal</w:t>
-                      </w:r>
-                      <w:proofErr w:type="spellEnd"/>
-                    </w:p>
-                    <w:p>
-                      <w:pPr>
-                        <w:jc w:val="center"/>
-                      </w:pPr>
-                      <w:proofErr w:type="spellStart"/>
-                      <w:r>
-                        <w:t>UserC</w:t>
-                      </w:r>
-                      <w:proofErr w:type="spellEnd"/>
-                    </w:p>
-                  </w:txbxContent>
-                </v:textbox>
-                <w10:wrap anchorx="margin"/>
-              </v:oval>
-            </w:pict>
-          </mc:Fallback>
-        </mc:AlternateContent>
-      </w:r>
-      <w:r>
-        <w:rPr>
-          <w:noProof/>
-        </w:rPr>
-        <mc:AlternateContent>
-          <mc:Choice Requires="wps">
-            <w:drawing>
-              <wp:anchor distT="0" distB="0" distL="114300" distR="114300" simplePos="0" relativeHeight="251670528" behindDoc="0" locked="0" layoutInCell="1" allowOverlap="1" wp14:anchorId="12879A0E" wp14:editId="2E763999">
+              <wp:anchor distT="0" distB="0" distL="114300" distR="114300" simplePos="0" relativeHeight="251670528" behindDoc="0" locked="0" layoutInCell="1" allowOverlap="1" wp14:anchorId="12879A0E" wp14:editId="700F0118">
                 <wp:simplePos x="0" y="0"/>
                 <wp:positionH relativeFrom="column">
                   <wp:posOffset>3204118</wp:posOffset>
@@ -899,7 +856,7 @@
           </mc:Choice>
           <mc:Fallback>
             <w:pict>
-              <v:line w14:anchorId="6120078F" id="Conector recto 4" o:spid="_x0000_s1026" style="position:absolute;flip:y;z-index:251670528;visibility:visible;mso-wrap-style:square;mso-wrap-distance-left:9pt;mso-wrap-distance-top:0;mso-wrap-distance-right:9pt;mso-wrap-distance-bottom:0;mso-position-horizontal:absolute;mso-position-horizontal-relative:text;mso-position-vertical:absolute;mso-position-vertical-relative:text" from="252.3pt,124.85pt" to="333.75pt,130pt" o:gfxdata="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" strokecolor="#156082 [3204]" strokeweight=".5pt">
+              <v:line w14:anchorId="0C25B66C" id="Conector recto 4" o:spid="_x0000_s1026" style="position:absolute;flip:y;z-index:251670528;visibility:visible;mso-wrap-style:square;mso-wrap-distance-left:9pt;mso-wrap-distance-top:0;mso-wrap-distance-right:9pt;mso-wrap-distance-bottom:0;mso-position-horizontal:absolute;mso-position-horizontal-relative:text;mso-position-vertical:absolute;mso-position-vertical-relative:text" from="252.3pt,124.85pt" to="333.75pt,130pt" o:gfxdata="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" strokecolor="#156082 [3204]" strokeweight=".5pt">
                 <v:stroke joinstyle="miter"/>
               </v:line>
             </w:pict>
@@ -1512,102 +1469,170 @@
           <w:noProof/>
         </w:rPr>
       </w:pPr>
-    </w:p>
-    <w:p>
-      <w:pPr>
-        <w:rPr>
-          <w:noProof/>
-        </w:rPr>
-      </w:pPr>
-    </w:p>
-    <w:p>
-      <w:pPr>
-        <w:rPr>
-          <w:noProof/>
-        </w:rPr>
-      </w:pPr>
-    </w:p>
-    <w:p>
-      <w:pPr>
-        <w:rPr>
-          <w:noProof/>
-        </w:rPr>
-      </w:pPr>
-    </w:p>
-    <w:p>
-      <w:pPr>
-        <w:rPr>
-          <w:noProof/>
-        </w:rPr>
-      </w:pPr>
-    </w:p>
-    <w:p>
-      <w:pPr>
-        <w:rPr>
-          <w:noProof/>
-        </w:rPr>
-      </w:pPr>
-    </w:p>
-    <w:p>
-      <w:pPr>
-        <w:rPr>
-          <w:noProof/>
-        </w:rPr>
-      </w:pPr>
-    </w:p>
-    <w:p>
-      <w:pPr>
-        <w:rPr>
-          <w:noProof/>
-        </w:rPr>
-      </w:pPr>
-    </w:p>
-    <w:p>
-      <w:pPr>
-        <w:rPr>
-          <w:noProof/>
-        </w:rPr>
-      </w:pPr>
-    </w:p>
-    <w:p>
-      <w:pPr>
-        <w:rPr>
-          <w:noProof/>
-        </w:rPr>
-      </w:pPr>
-    </w:p>
-    <w:p>
-      <w:pPr>
-        <w:rPr>
-          <w:noProof/>
-        </w:rPr>
-      </w:pPr>
-    </w:p>
-    <w:p>
-      <w:pPr>
-        <w:rPr>
-          <w:noProof/>
-        </w:rPr>
-      </w:pPr>
-    </w:p>
-    <w:p>
-      <w:pPr>
-        <w:rPr>
-          <w:noProof/>
-        </w:rPr>
-      </w:pPr>
-    </w:p>
-    <w:p>
-      <w:pPr>
-        <w:rPr>
-          <w:noProof/>
-        </w:rPr>
-      </w:pPr>
-      <w:r>
-        <w:rPr>
-          <w:noProof/>
-        </w:rPr>
-        <w:lastRenderedPageBreak/>
+      <w:r>
+        <w:rPr>
+          <w:noProof/>
+        </w:rPr>
+        <mc:AlternateContent>
+          <mc:Choice Requires="wps">
+            <w:drawing>
+              <wp:anchor distT="0" distB="0" distL="114300" distR="114300" simplePos="0" relativeHeight="251671552" behindDoc="0" locked="0" layoutInCell="1" allowOverlap="1" wp14:anchorId="1A3BAA52" wp14:editId="43393B64">
+                <wp:simplePos x="0" y="0"/>
+                <wp:positionH relativeFrom="column">
+                  <wp:posOffset>1398905</wp:posOffset>
+                </wp:positionH>
+                <wp:positionV relativeFrom="paragraph">
+                  <wp:posOffset>191770</wp:posOffset>
+                </wp:positionV>
+                <wp:extent cx="771525" cy="192405"/>
+                <wp:effectExtent l="0" t="0" r="28575" b="36195"/>
+                <wp:wrapNone/>
+                <wp:docPr id="678288955" name="Conector recto 5"/>
+                <wp:cNvGraphicFramePr/>
+                <a:graphic xmlns:a="http://schemas.openxmlformats.org/drawingml/2006/main">
+                  <a:graphicData uri="http://schemas.microsoft.com/office/word/2010/wordprocessingShape">
+                    <wps:wsp>
+                      <wps:cNvCnPr/>
+                      <wps:spPr>
+                        <a:xfrm>
+                          <a:off x="0" y="0"/>
+                          <a:ext cx="771525" cy="192405"/>
+                        </a:xfrm>
+                        <a:prstGeom prst="line">
+                          <a:avLst/>
+                        </a:prstGeom>
+                      </wps:spPr>
+                      <wps:style>
+                        <a:lnRef idx="1">
+                          <a:schemeClr val="accent1"/>
+                        </a:lnRef>
+                        <a:fillRef idx="0">
+                          <a:schemeClr val="accent1"/>
+                        </a:fillRef>
+                        <a:effectRef idx="0">
+                          <a:schemeClr val="accent1"/>
+                        </a:effectRef>
+                        <a:fontRef idx="minor">
+                          <a:schemeClr val="tx1"/>
+                        </a:fontRef>
+                      </wps:style>
+                      <wps:bodyPr/>
+                    </wps:wsp>
+                  </a:graphicData>
+                </a:graphic>
+                <wp14:sizeRelH relativeFrom="margin">
+                  <wp14:pctWidth>0</wp14:pctWidth>
+                </wp14:sizeRelH>
+                <wp14:sizeRelV relativeFrom="margin">
+                  <wp14:pctHeight>0</wp14:pctHeight>
+                </wp14:sizeRelV>
+              </wp:anchor>
+            </w:drawing>
+          </mc:Choice>
+          <mc:Fallback>
+            <w:pict>
+              <v:line w14:anchorId="19D01145" id="Conector recto 5" o:spid="_x0000_s1026" style="position:absolute;z-index:251671552;visibility:visible;mso-wrap-style:square;mso-width-percent:0;mso-height-percent:0;mso-wrap-distance-left:9pt;mso-wrap-distance-top:0;mso-wrap-distance-right:9pt;mso-wrap-distance-bottom:0;mso-position-horizontal:absolute;mso-position-horizontal-relative:text;mso-position-vertical:absolute;mso-position-vertical-relative:text;mso-width-percent:0;mso-height-percent:0;mso-width-relative:margin;mso-height-relative:margin" from="110.15pt,15.1pt" to="170.9pt,30.25pt" o:gfxdata="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" strokecolor="#156082 [3204]" strokeweight=".5pt">
+                <v:stroke joinstyle="miter"/>
+              </v:line>
+            </w:pict>
+          </mc:Fallback>
+        </mc:AlternateContent>
+      </w:r>
+    </w:p>
+    <w:p>
+      <w:pPr>
+        <w:rPr>
+          <w:noProof/>
+        </w:rPr>
+      </w:pPr>
+    </w:p>
+    <w:p>
+      <w:pPr>
+        <w:rPr>
+          <w:noProof/>
+        </w:rPr>
+      </w:pPr>
+    </w:p>
+    <w:p>
+      <w:pPr>
+        <w:rPr>
+          <w:noProof/>
+        </w:rPr>
+      </w:pPr>
+    </w:p>
+    <w:p>
+      <w:pPr>
+        <w:rPr>
+          <w:noProof/>
+        </w:rPr>
+      </w:pPr>
+    </w:p>
+    <w:p>
+      <w:pPr>
+        <w:rPr>
+          <w:noProof/>
+        </w:rPr>
+      </w:pPr>
+    </w:p>
+    <w:p>
+      <w:pPr>
+        <w:rPr>
+          <w:noProof/>
+        </w:rPr>
+      </w:pPr>
+    </w:p>
+    <w:p>
+      <w:pPr>
+        <w:rPr>
+          <w:noProof/>
+        </w:rPr>
+      </w:pPr>
+    </w:p>
+    <w:p>
+      <w:pPr>
+        <w:rPr>
+          <w:noProof/>
+        </w:rPr>
+      </w:pPr>
+    </w:p>
+    <w:p>
+      <w:pPr>
+        <w:rPr>
+          <w:noProof/>
+        </w:rPr>
+      </w:pPr>
+    </w:p>
+    <w:p>
+      <w:pPr>
+        <w:rPr>
+          <w:noProof/>
+        </w:rPr>
+      </w:pPr>
+    </w:p>
+    <w:p>
+      <w:pPr>
+        <w:rPr>
+          <w:noProof/>
+        </w:rPr>
+      </w:pPr>
+    </w:p>
+    <w:p>
+      <w:pPr>
+        <w:rPr>
+          <w:noProof/>
+        </w:rPr>
+      </w:pPr>
+    </w:p>
+    <w:p>
+      <w:pPr>
+        <w:rPr>
+          <w:noProof/>
+        </w:rPr>
+      </w:pPr>
+      <w:r>
+        <w:rPr>
+          <w:noProof/>
+        </w:rPr>
         <w:t>PASO A TABLAS: (para mysql)</w:t>
       </w:r>
     </w:p>
@@ -2060,7 +2085,6 @@
         <w:rPr>
           <w:noProof/>
         </w:rPr>
-        <w:lastRenderedPageBreak/>
         <w:drawing>
           <wp:inline distT="0" distB="0" distL="0" distR="0" wp14:anchorId="0E584E6C" wp14:editId="6631635F">
             <wp:extent cx="6144895" cy="5400040"/>

</xml_diff>